<commit_message>
Wrapping up module 4 here. Should be done.
</commit_message>
<xml_diff>
--- a/templates/word-styles-office-2016.docx
+++ b/templates/word-styles-office-2016.docx
@@ -27,9 +27,25 @@
       </w:r>
     </w:p>
     <w:p>
+      <w:pPr>
+        <w:pStyle w:val="FirstParagraph"/>
+      </w:pPr>
+      <w:r>
+        <w:t xml:space="preserve">This is </w:t>
+      </w:r>
+      <w:r>
+        <w:t>the first paragraph</w:t>
+      </w:r>
+      <w:r>
+        <w:t>.</w:t>
+      </w:r>
+    </w:p>
+    <w:p>
       <w:r>
         <w:t>This is normal text.</w:t>
       </w:r>
+      <w:bookmarkStart w:id="0" w:name="_GoBack"/>
+      <w:bookmarkEnd w:id="0"/>
     </w:p>
     <w:p>
       <w:pPr>
@@ -72,10 +88,7 @@
           <w:tcPr>
             <w:tcW w:w="9350" w:type="dxa"/>
           </w:tcPr>
-          <w:p>
-            <w:bookmarkStart w:id="0" w:name="_GoBack"/>
-            <w:bookmarkEnd w:id="0"/>
-          </w:p>
+          <w:p/>
         </w:tc>
       </w:tr>
     </w:tbl>
@@ -738,6 +751,12 @@
       </w:tcPr>
     </w:tblStylePr>
   </w:style>
+  <w:style w:type="paragraph" w:customStyle="1" w:styleId="FirstParagraph">
+    <w:name w:val="First Paragraph"/>
+    <w:basedOn w:val="Normal"/>
+    <w:qFormat/>
+    <w:rsid w:val="006D5915"/>
+  </w:style>
 </w:styles>
 </file>
 
@@ -1003,6 +1022,21 @@
 </file>
 
 <file path=customXml/item1.xml><?xml version="1.0" encoding="utf-8"?>
+<p:properties xmlns:p="http://schemas.microsoft.com/office/2006/metadata/properties" xmlns:xsi="http://www.w3.org/2001/XMLSchema-instance" xmlns:pc="http://schemas.microsoft.com/office/infopath/2007/PartnerControls">
+  <documentManagement/>
+</p:properties>
+</file>
+
+<file path=customXml/item2.xml><?xml version="1.0" encoding="utf-8"?>
+<?mso-contentType ?>
+<FormTemplates xmlns="http://schemas.microsoft.com/sharepoint/v3/contenttype/forms">
+  <Display>DocumentLibraryForm</Display>
+  <Edit>DocumentLibraryForm</Edit>
+  <New>DocumentLibraryForm</New>
+</FormTemplates>
+</file>
+
+<file path=customXml/item3.xml><?xml version="1.0" encoding="utf-8"?>
 <ct:contentTypeSchema xmlns:ct="http://schemas.microsoft.com/office/2006/metadata/contentType" xmlns:ma="http://schemas.microsoft.com/office/2006/metadata/properties/metaAttributes" ct:_="" ma:_="" ma:contentTypeName="Document" ma:contentTypeID="0x0101005BD0C39B009D0E47B30E0FD825B35F4A" ma:contentTypeVersion="13" ma:contentTypeDescription="Create a new document." ma:contentTypeScope="" ma:versionID="06b1637ccb897eca4a70592310a22870">
   <xsd:schema xmlns:xsd="http://www.w3.org/2001/XMLSchema" xmlns:xs="http://www.w3.org/2001/XMLSchema" xmlns:p="http://schemas.microsoft.com/office/2006/metadata/properties" xmlns:ns3="d494f8d2-26bc-4b2e-bda6-836e2bb903d2" xmlns:ns4="6bd445e5-663f-4d77-bcfd-cf2297bd6e28" targetNamespace="http://schemas.microsoft.com/office/2006/metadata/properties" ma:root="true" ma:fieldsID="6ee9efaaee26d3915431c4f9d261a1eb" ns3:_="" ns4:_="">
     <xsd:import namespace="d494f8d2-26bc-4b2e-bda6-836e2bb903d2"/>
@@ -1225,22 +1259,24 @@
 </ct:contentTypeSchema>
 </file>
 
-<file path=customXml/item2.xml><?xml version="1.0" encoding="utf-8"?>
-<?mso-contentType ?>
-<FormTemplates xmlns="http://schemas.microsoft.com/sharepoint/v3/contenttype/forms">
-  <Display>DocumentLibraryForm</Display>
-  <Edit>DocumentLibraryForm</Edit>
-  <New>DocumentLibraryForm</New>
-</FormTemplates>
+<file path=customXml/itemProps1.xml><?xml version="1.0" encoding="utf-8"?>
+<ds:datastoreItem xmlns:ds="http://schemas.openxmlformats.org/officeDocument/2006/customXml" ds:itemID="{4D26B9AF-58D6-412F-9C95-983AD5E0235C}">
+  <ds:schemaRefs>
+    <ds:schemaRef ds:uri="http://schemas.microsoft.com/office/2006/metadata/properties"/>
+    <ds:schemaRef ds:uri="http://schemas.microsoft.com/office/infopath/2007/PartnerControls"/>
+  </ds:schemaRefs>
+</ds:datastoreItem>
 </file>
 
-<file path=customXml/item3.xml><?xml version="1.0" encoding="utf-8"?>
-<p:properties xmlns:p="http://schemas.microsoft.com/office/2006/metadata/properties" xmlns:xsi="http://www.w3.org/2001/XMLSchema-instance" xmlns:pc="http://schemas.microsoft.com/office/infopath/2007/PartnerControls">
-  <documentManagement/>
-</p:properties>
+<file path=customXml/itemProps2.xml><?xml version="1.0" encoding="utf-8"?>
+<ds:datastoreItem xmlns:ds="http://schemas.openxmlformats.org/officeDocument/2006/customXml" ds:itemID="{1258E758-05E6-4980-8BE7-239CD86AB0FD}">
+  <ds:schemaRefs>
+    <ds:schemaRef ds:uri="http://schemas.microsoft.com/sharepoint/v3/contenttype/forms"/>
+  </ds:schemaRefs>
+</ds:datastoreItem>
 </file>
 
-<file path=customXml/itemProps1.xml><?xml version="1.0" encoding="utf-8"?>
+<file path=customXml/itemProps3.xml><?xml version="1.0" encoding="utf-8"?>
 <ds:datastoreItem xmlns:ds="http://schemas.openxmlformats.org/officeDocument/2006/customXml" ds:itemID="{FB53F283-2A1F-4198-8DC5-98EFD57F6210}">
   <ds:schemaRefs>
     <ds:schemaRef ds:uri="http://schemas.microsoft.com/office/2006/metadata/contentType"/>
@@ -1257,21 +1293,4 @@
     <ds:schemaRef ds:uri="http://schemas.microsoft.com/internal/obd"/>
   </ds:schemaRefs>
 </ds:datastoreItem>
-</file>
-
-<file path=customXml/itemProps2.xml><?xml version="1.0" encoding="utf-8"?>
-<ds:datastoreItem xmlns:ds="http://schemas.openxmlformats.org/officeDocument/2006/customXml" ds:itemID="{1258E758-05E6-4980-8BE7-239CD86AB0FD}">
-  <ds:schemaRefs>
-    <ds:schemaRef ds:uri="http://schemas.microsoft.com/sharepoint/v3/contenttype/forms"/>
-  </ds:schemaRefs>
-</ds:datastoreItem>
-</file>
-
-<file path=customXml/itemProps3.xml><?xml version="1.0" encoding="utf-8"?>
-<ds:datastoreItem xmlns:ds="http://schemas.openxmlformats.org/officeDocument/2006/customXml" ds:itemID="{4D26B9AF-58D6-412F-9C95-983AD5E0235C}">
-  <ds:schemaRefs>
-    <ds:schemaRef ds:uri="http://schemas.microsoft.com/office/2006/metadata/properties"/>
-    <ds:schemaRef ds:uri="http://schemas.microsoft.com/office/infopath/2007/PartnerControls"/>
-  </ds:schemaRefs>
-</ds:datastoreItem>
 </file>
</xml_diff>

<commit_message>
changed to relative date in .Rmd files.
</commit_message>
<xml_diff>
--- a/templates/word-styles-office-2016.docx
+++ b/templates/word-styles-office-2016.docx
@@ -44,8 +44,6 @@
       <w:r>
         <w:t>This is normal text.</w:t>
       </w:r>
-      <w:bookmarkStart w:id="0" w:name="_GoBack"/>
-      <w:bookmarkEnd w:id="0"/>
     </w:p>
     <w:p>
       <w:pPr>
@@ -88,7 +86,10 @@
           <w:tcPr>
             <w:tcW w:w="9350" w:type="dxa"/>
           </w:tcPr>
-          <w:p/>
+          <w:p>
+            <w:bookmarkStart w:id="0" w:name="_GoBack"/>
+            <w:bookmarkEnd w:id="0"/>
+          </w:p>
         </w:tc>
       </w:tr>
     </w:tbl>
@@ -502,6 +503,7 @@
   <w:style w:type="paragraph" w:default="1" w:styleId="Normal">
     <w:name w:val="Normal"/>
     <w:qFormat/>
+    <w:rsid w:val="0002579F"/>
   </w:style>
   <w:style w:type="paragraph" w:styleId="Heading1">
     <w:name w:val="heading 1"/>
@@ -510,7 +512,7 @@
     <w:link w:val="Heading1Char"/>
     <w:uiPriority w:val="9"/>
     <w:qFormat/>
-    <w:rsid w:val="00DC5342"/>
+    <w:rsid w:val="008B29BF"/>
     <w:pPr>
       <w:keepNext/>
       <w:keepLines/>
@@ -519,7 +521,6 @@
     </w:pPr>
     <w:rPr>
       <w:rFonts w:asciiTheme="majorHAnsi" w:eastAsiaTheme="majorEastAsia" w:hAnsiTheme="majorHAnsi" w:cstheme="majorBidi"/>
-      <w:color w:val="2F5496" w:themeColor="accent1" w:themeShade="BF"/>
       <w:sz w:val="32"/>
       <w:szCs w:val="32"/>
     </w:rPr>
@@ -532,7 +533,7 @@
     <w:uiPriority w:val="9"/>
     <w:unhideWhenUsed/>
     <w:qFormat/>
-    <w:rsid w:val="00DC5342"/>
+    <w:rsid w:val="008B29BF"/>
     <w:pPr>
       <w:keepNext/>
       <w:keepLines/>
@@ -541,7 +542,6 @@
     </w:pPr>
     <w:rPr>
       <w:rFonts w:asciiTheme="majorHAnsi" w:eastAsiaTheme="majorEastAsia" w:hAnsiTheme="majorHAnsi" w:cstheme="majorBidi"/>
-      <w:color w:val="2F5496" w:themeColor="accent1" w:themeShade="BF"/>
       <w:sz w:val="26"/>
       <w:szCs w:val="26"/>
     </w:rPr>
@@ -554,7 +554,7 @@
     <w:uiPriority w:val="9"/>
     <w:unhideWhenUsed/>
     <w:qFormat/>
-    <w:rsid w:val="00DC5342"/>
+    <w:rsid w:val="008B29BF"/>
     <w:pPr>
       <w:keepNext/>
       <w:keepLines/>
@@ -563,7 +563,6 @@
     </w:pPr>
     <w:rPr>
       <w:rFonts w:asciiTheme="majorHAnsi" w:eastAsiaTheme="majorEastAsia" w:hAnsiTheme="majorHAnsi" w:cstheme="majorBidi"/>
-      <w:color w:val="1F3763" w:themeColor="accent1" w:themeShade="7F"/>
       <w:sz w:val="24"/>
       <w:szCs w:val="24"/>
     </w:rPr>
@@ -611,7 +610,7 @@
     <w:link w:val="TitleChar"/>
     <w:uiPriority w:val="10"/>
     <w:qFormat/>
-    <w:rsid w:val="00793EDB"/>
+    <w:rsid w:val="0002579F"/>
     <w:pPr>
       <w:spacing w:after="0" w:line="240" w:lineRule="auto"/>
       <w:contextualSpacing/>
@@ -630,7 +629,7 @@
     <w:basedOn w:val="DefaultParagraphFont"/>
     <w:link w:val="Title"/>
     <w:uiPriority w:val="10"/>
-    <w:rsid w:val="00793EDB"/>
+    <w:rsid w:val="0002579F"/>
     <w:rPr>
       <w:rFonts w:asciiTheme="majorHAnsi" w:eastAsiaTheme="majorEastAsia" w:hAnsiTheme="majorHAnsi" w:cstheme="majorBidi"/>
       <w:spacing w:val="-10"/>
@@ -644,10 +643,9 @@
     <w:basedOn w:val="DefaultParagraphFont"/>
     <w:link w:val="Heading1"/>
     <w:uiPriority w:val="9"/>
-    <w:rsid w:val="00DC5342"/>
+    <w:rsid w:val="008B29BF"/>
     <w:rPr>
       <w:rFonts w:asciiTheme="majorHAnsi" w:eastAsiaTheme="majorEastAsia" w:hAnsiTheme="majorHAnsi" w:cstheme="majorBidi"/>
-      <w:color w:val="2F5496" w:themeColor="accent1" w:themeShade="BF"/>
       <w:sz w:val="32"/>
       <w:szCs w:val="32"/>
     </w:rPr>
@@ -657,10 +655,9 @@
     <w:basedOn w:val="DefaultParagraphFont"/>
     <w:link w:val="Heading2"/>
     <w:uiPriority w:val="9"/>
-    <w:rsid w:val="00DC5342"/>
+    <w:rsid w:val="008B29BF"/>
     <w:rPr>
       <w:rFonts w:asciiTheme="majorHAnsi" w:eastAsiaTheme="majorEastAsia" w:hAnsiTheme="majorHAnsi" w:cstheme="majorBidi"/>
-      <w:color w:val="2F5496" w:themeColor="accent1" w:themeShade="BF"/>
       <w:sz w:val="26"/>
       <w:szCs w:val="26"/>
     </w:rPr>
@@ -670,10 +667,9 @@
     <w:basedOn w:val="DefaultParagraphFont"/>
     <w:link w:val="Heading3"/>
     <w:uiPriority w:val="9"/>
-    <w:rsid w:val="00DC5342"/>
+    <w:rsid w:val="008B29BF"/>
     <w:rPr>
       <w:rFonts w:asciiTheme="majorHAnsi" w:eastAsiaTheme="majorEastAsia" w:hAnsiTheme="majorHAnsi" w:cstheme="majorBidi"/>
-      <w:color w:val="1F3763" w:themeColor="accent1" w:themeShade="7F"/>
       <w:sz w:val="24"/>
       <w:szCs w:val="24"/>
     </w:rPr>
@@ -736,7 +732,7 @@
     <w:name w:val="Table"/>
     <w:basedOn w:val="TableNormal"/>
     <w:uiPriority w:val="99"/>
-    <w:rsid w:val="00BE6D81"/>
+    <w:rsid w:val="0002579F"/>
     <w:pPr>
       <w:spacing w:after="0" w:line="240" w:lineRule="auto"/>
     </w:pPr>

</xml_diff>